<commit_message>
Ejemplo PHP y Favicon
Actualizar en el servidor dos carpetas: ejemplo formulario PHP y Favicon
</commit_message>
<xml_diff>
--- a/ENLACES.docx
+++ b/ENLACES.docx
@@ -92,6 +92,81 @@
     <w:p/>
     <w:p>
       <w:r>
+        <w:t>Fuentes para la web:</w:t>
+      </w:r>
+    </w:p>
+    <w:p>
+      <w:hyperlink r:id="rId12" w:history="1">
+        <w:r>
+          <w:rPr>
+            <w:rStyle w:val="Hipervnculo"/>
+          </w:rPr>
+          <w:t>http://www.fontsquirrel.com/tools/webfont-generator</w:t>
+        </w:r>
+      </w:hyperlink>
+    </w:p>
+    <w:p>
+      <w:hyperlink r:id="rId13" w:history="1">
+        <w:r>
+          <w:rPr>
+            <w:rStyle w:val="Hipervnculo"/>
+          </w:rPr>
+          <w:t>http://everythingfonts.com/font-face</w:t>
+        </w:r>
+      </w:hyperlink>
+    </w:p>
+    <w:p>
+      <w:hyperlink r:id="rId14" w:history="1">
+        <w:r>
+          <w:rPr>
+            <w:rStyle w:val="Hipervnculo"/>
+          </w:rPr>
+          <w:t>https://www.google.com/fonts</w:t>
+        </w:r>
+      </w:hyperlink>
+    </w:p>
+    <w:p>
+      <w:pPr>
+        <w:rPr>
+          <w:rStyle w:val="Hipervnculo"/>
+        </w:rPr>
+      </w:pPr>
+      <w:hyperlink r:id="rId15" w:history="1">
+        <w:r>
+          <w:rPr>
+            <w:rStyle w:val="Hipervnculo"/>
+          </w:rPr>
+          <w:t>http://www.dafont.com/es/</w:t>
+        </w:r>
+      </w:hyperlink>
+    </w:p>
+    <w:p>
+      <w:hyperlink r:id="rId16" w:history="1">
+        <w:r>
+          <w:rPr>
+            <w:rStyle w:val="Hipervnculo"/>
+          </w:rPr>
+          <w:t>http://fontello.com/</w:t>
+        </w:r>
+      </w:hyperlink>
+    </w:p>
+    <w:p>
+      <w:hyperlink r:id="rId17" w:history="1">
+        <w:r>
+          <w:rPr>
+            <w:rStyle w:val="Hipervnculo"/>
+          </w:rPr>
+          <w:t>http://www.adwe.es/diseno-web-2/10-tipografias-gratuitas-hechas-con-iconos</w:t>
+        </w:r>
+      </w:hyperlink>
+    </w:p>
+    <w:p>
+      <w:pPr>
+        <w:jc w:val="right"/>
+      </w:pPr>
+    </w:p>
+    <w:p>
+      <w:r>
         <w:t xml:space="preserve">Trabajos de diseño </w:t>
       </w:r>
       <w:r>
@@ -102,7 +177,7 @@
       </w:r>
     </w:p>
     <w:p>
-      <w:hyperlink r:id="rId12" w:history="1">
+      <w:hyperlink r:id="rId18" w:history="1">
         <w:r>
           <w:rPr>
             <w:rStyle w:val="Hipervnculo"/>
@@ -112,7 +187,7 @@
       </w:hyperlink>
     </w:p>
     <w:p>
-      <w:hyperlink r:id="rId13" w:history="1">
+      <w:hyperlink r:id="rId19" w:history="1">
         <w:r>
           <w:rPr>
             <w:rStyle w:val="Hipervnculo"/>
@@ -122,7 +197,7 @@
       </w:hyperlink>
     </w:p>
     <w:p>
-      <w:hyperlink r:id="rId14" w:history="1">
+      <w:hyperlink r:id="rId20" w:history="1">
         <w:r>
           <w:rPr>
             <w:rStyle w:val="Hipervnculo"/>
@@ -132,7 +207,7 @@
       </w:hyperlink>
     </w:p>
     <w:p>
-      <w:hyperlink r:id="rId15" w:history="1">
+      <w:hyperlink r:id="rId21" w:history="1">
         <w:r>
           <w:rPr>
             <w:rStyle w:val="Hipervnculo"/>
@@ -142,7 +217,7 @@
       </w:hyperlink>
     </w:p>
     <w:p>
-      <w:hyperlink r:id="rId16" w:history="1">
+      <w:hyperlink r:id="rId22" w:history="1">
         <w:r>
           <w:rPr>
             <w:rStyle w:val="Hipervnculo"/>
@@ -158,7 +233,7 @@
       </w:r>
     </w:p>
     <w:p>
-      <w:hyperlink r:id="rId17" w:history="1">
+      <w:hyperlink r:id="rId23" w:history="1">
         <w:r>
           <w:rPr>
             <w:rStyle w:val="Hipervnculo"/>
@@ -168,7 +243,7 @@
       </w:hyperlink>
     </w:p>
     <w:p>
-      <w:hyperlink r:id="rId18" w:history="1">
+      <w:hyperlink r:id="rId24" w:history="1">
         <w:r>
           <w:rPr>
             <w:rStyle w:val="Hipervnculo"/>
@@ -178,7 +253,7 @@
       </w:hyperlink>
     </w:p>
     <w:p>
-      <w:hyperlink r:id="rId19" w:history="1">
+      <w:hyperlink r:id="rId25" w:history="1">
         <w:r>
           <w:rPr>
             <w:rStyle w:val="Hipervnculo"/>
@@ -188,7 +263,7 @@
       </w:hyperlink>
     </w:p>
     <w:p>
-      <w:hyperlink r:id="rId20" w:history="1">
+      <w:hyperlink r:id="rId26" w:history="1">
         <w:r>
           <w:rPr>
             <w:rStyle w:val="Hipervnculo"/>
@@ -198,7 +273,7 @@
       </w:hyperlink>
     </w:p>
     <w:p>
-      <w:hyperlink r:id="rId21" w:history="1">
+      <w:hyperlink r:id="rId27" w:history="1">
         <w:r>
           <w:rPr>
             <w:rStyle w:val="Hipervnculo"/>
@@ -207,31 +282,232 @@
         </w:r>
       </w:hyperlink>
     </w:p>
+    <w:p>
+      <w:hyperlink r:id="rId28" w:history="1">
+        <w:r>
+          <w:rPr>
+            <w:rStyle w:val="Hipervnculo"/>
+          </w:rPr>
+          <w:t>http://codepen.io/</w:t>
+        </w:r>
+      </w:hyperlink>
+    </w:p>
+    <w:p>
+      <w:hyperlink r:id="rId29" w:history="1">
+        <w:r>
+          <w:rPr>
+            <w:rStyle w:val="Hipervnculo"/>
+          </w:rPr>
+          <w:t>http://snapsvg.io/start/</w:t>
+        </w:r>
+      </w:hyperlink>
+    </w:p>
+    <w:p>
+      <w:hyperlink r:id="rId30" w:history="1">
+        <w:r>
+          <w:rPr>
+            <w:rStyle w:val="Hipervnculo"/>
+          </w:rPr>
+          <w:t>http://aprende-web.net/NT/svg/svg_10.php</w:t>
+        </w:r>
+      </w:hyperlink>
+    </w:p>
+    <w:p>
+      <w:hyperlink r:id="rId31" w:history="1">
+        <w:r>
+          <w:rPr>
+            <w:rStyle w:val="Hipervnculo"/>
+          </w:rPr>
+          <w:t>http://css-tricks.com/snippets/css/a-guide-to-flexbox/</w:t>
+        </w:r>
+      </w:hyperlink>
+    </w:p>
     <w:p/>
     <w:p>
-      <w:pPr>
-        <w:rPr>
-          <w:lang w:val="en-US"/>
-        </w:rPr>
-      </w:pPr>
-      <w:r>
-        <w:rPr>
-          <w:lang w:val="en-US"/>
+      <w:r>
+        <w:t>Contenidos para incrustar (</w:t>
+      </w:r>
+      <w:proofErr w:type="spellStart"/>
+      <w:r>
+        <w:t>embed</w:t>
+      </w:r>
+      <w:proofErr w:type="spellEnd"/>
+      <w:r>
+        <w:t>)</w:t>
+      </w:r>
+    </w:p>
+    <w:p>
+      <w:hyperlink r:id="rId32" w:history="1">
+        <w:r>
+          <w:rPr>
+            <w:rStyle w:val="Hipervnculo"/>
+          </w:rPr>
+          <w:t>http://issuu.com/</w:t>
+        </w:r>
+      </w:hyperlink>
+    </w:p>
+    <w:p>
+      <w:hyperlink r:id="rId33" w:history="1">
+        <w:r>
+          <w:rPr>
+            <w:rStyle w:val="Hipervnculo"/>
+          </w:rPr>
+          <w:t>http://www.slideshare.net/</w:t>
+        </w:r>
+      </w:hyperlink>
+    </w:p>
+    <w:p>
+      <w:hyperlink r:id="rId34" w:history="1">
+        <w:r>
+          <w:rPr>
+            <w:rStyle w:val="Hipervnculo"/>
+          </w:rPr>
+          <w:t>http://www.goear.com/</w:t>
+        </w:r>
+      </w:hyperlink>
+    </w:p>
+    <w:p>
+      <w:pPr>
+        <w:rPr>
+          <w:rStyle w:val="Hipervnculo"/>
+        </w:rPr>
+      </w:pPr>
+      <w:hyperlink r:id="rId35" w:history="1">
+        <w:r>
+          <w:rPr>
+            <w:rStyle w:val="Hipervnculo"/>
+          </w:rPr>
+          <w:t>http://grooveshark.com/</w:t>
+        </w:r>
+      </w:hyperlink>
+    </w:p>
+    <w:p/>
+    <w:p>
+      <w:proofErr w:type="spellStart"/>
+      <w:r>
+        <w:t>Emmet</w:t>
+      </w:r>
+      <w:proofErr w:type="spellEnd"/>
+      <w:r>
+        <w:t xml:space="preserve"> para </w:t>
+      </w:r>
+      <w:proofErr w:type="spellStart"/>
+      <w:r>
+        <w:t>Dreamweaver</w:t>
+      </w:r>
+      <w:proofErr w:type="spellEnd"/>
+      <w:r>
+        <w:t>:</w:t>
+      </w:r>
+    </w:p>
+    <w:p>
+      <w:hyperlink r:id="rId36" w:anchor="readme" w:history="1">
+        <w:r>
+          <w:rPr>
+            <w:rStyle w:val="Hipervnculo"/>
+          </w:rPr>
+          <w:t>https://github.com/emmetio/dreamweaver#readme</w:t>
+        </w:r>
+      </w:hyperlink>
+    </w:p>
+    <w:p>
+      <w:proofErr w:type="spellStart"/>
+      <w:r>
+        <w:t>Emmet</w:t>
+      </w:r>
+      <w:proofErr w:type="spellEnd"/>
+      <w:r>
+        <w:t xml:space="preserve"> para varios programas:</w:t>
+      </w:r>
+    </w:p>
+    <w:p>
+      <w:hyperlink r:id="rId37" w:history="1">
+        <w:r>
+          <w:rPr>
+            <w:rStyle w:val="Hipervnculo"/>
+          </w:rPr>
+          <w:t>http://emmet.io/download/</w:t>
+        </w:r>
+      </w:hyperlink>
+    </w:p>
+    <w:p/>
+    <w:p>
+      <w:r>
+        <w:t xml:space="preserve">Comprobar </w:t>
+      </w:r>
+      <w:proofErr w:type="spellStart"/>
+      <w:r>
+        <w:t>mediqueries</w:t>
+      </w:r>
+      <w:proofErr w:type="spellEnd"/>
+      <w:r>
+        <w:t>:</w:t>
+      </w:r>
+    </w:p>
+    <w:p>
+      <w:hyperlink r:id="rId38" w:history="1">
+        <w:r>
+          <w:rPr>
+            <w:rStyle w:val="Hipervnculo"/>
+          </w:rPr>
+          <w:t>http://compruebatupagina.com/</w:t>
+        </w:r>
+      </w:hyperlink>
+    </w:p>
+    <w:p>
+      <w:pPr>
+        <w:rPr>
+          <w:rStyle w:val="Hipervnculo"/>
+        </w:rPr>
+      </w:pPr>
+      <w:hyperlink r:id="rId39" w:history="1">
+        <w:r>
+          <w:rPr>
+            <w:rStyle w:val="Hipervnculo"/>
+          </w:rPr>
+          <w:t>http://www.responsinator.com/</w:t>
+        </w:r>
+      </w:hyperlink>
+    </w:p>
+    <w:p>
+      <w:pPr>
+        <w:rPr>
+          <w:rStyle w:val="Hipervnculo"/>
+        </w:rPr>
+      </w:pPr>
+    </w:p>
+    <w:p>
+      <w:pPr>
+        <w:rPr>
+          <w:rStyle w:val="Hipervnculo"/>
+          <w:color w:val="000000" w:themeColor="text1"/>
+          <w:u w:val="none"/>
+        </w:rPr>
+      </w:pPr>
+      <w:r>
+        <w:rPr>
+          <w:rStyle w:val="Hipervnculo"/>
+          <w:color w:val="000000" w:themeColor="text1"/>
+          <w:u w:val="none"/>
         </w:rPr>
         <w:lastRenderedPageBreak/>
-        <w:t xml:space="preserve">Webs </w:t>
+        <w:t xml:space="preserve">Recursos de JavaScript y </w:t>
       </w:r>
       <w:proofErr w:type="spellStart"/>
       <w:r>
         <w:rPr>
-          <w:lang w:val="en-US"/>
-        </w:rPr>
-        <w:t>Antiguas</w:t>
+          <w:rStyle w:val="Hipervnculo"/>
+          <w:color w:val="000000" w:themeColor="text1"/>
+          <w:u w:val="none"/>
+        </w:rPr>
+        <w:t>jQuery</w:t>
       </w:r>
       <w:proofErr w:type="spellEnd"/>
       <w:r>
         <w:rPr>
-          <w:lang w:val="en-US"/>
+          <w:rStyle w:val="Hipervnculo"/>
+          <w:color w:val="000000" w:themeColor="text1"/>
+          <w:u w:val="none"/>
         </w:rPr>
         <w:t>:</w:t>
       </w:r>
@@ -239,30 +515,294 @@
     <w:p>
       <w:pPr>
         <w:rPr>
-          <w:lang w:val="en-US"/>
-        </w:rPr>
-      </w:pPr>
-      <w:hyperlink r:id="rId22" w:history="1">
-        <w:r>
-          <w:rPr>
-            <w:rStyle w:val="Hipervnculo"/>
-            <w:lang w:val="en-US"/>
-          </w:rPr>
-          <w:t>http://www.archive.org</w:t>
-        </w:r>
-      </w:hyperlink>
-      <w:r>
-        <w:t>/</w:t>
-      </w:r>
-    </w:p>
-    <w:p>
-      <w:pPr>
-        <w:rPr>
-          <w:lang w:val="en-US"/>
+          <w:rStyle w:val="Hipervnculo"/>
+          <w:color w:val="000000" w:themeColor="text1"/>
+          <w:u w:val="none"/>
+        </w:rPr>
+      </w:pPr>
+      <w:hyperlink r:id="rId40" w:history="1">
+        <w:r>
+          <w:rPr>
+            <w:rStyle w:val="Hipervnculo"/>
+          </w:rPr>
+          <w:t>http://jackrugile.com/jrumble/</w:t>
+        </w:r>
+      </w:hyperlink>
+    </w:p>
+    <w:p>
+      <w:pPr>
+        <w:rPr>
+          <w:rStyle w:val="Hipervnculo"/>
+          <w:color w:val="000000" w:themeColor="text1"/>
+          <w:u w:val="none"/>
+        </w:rPr>
+      </w:pPr>
+      <w:hyperlink r:id="rId41" w:history="1">
+        <w:r>
+          <w:rPr>
+            <w:rStyle w:val="Hipervnculo"/>
+          </w:rPr>
+          <w:t>http://www.javimata.com/2013/11/slider-tipo-libro-con-html5-y-jquery.html</w:t>
+        </w:r>
+      </w:hyperlink>
+      <w:r>
+        <w:rPr>
+          <w:rStyle w:val="Hipervnculo"/>
+          <w:color w:val="000000" w:themeColor="text1"/>
+          <w:u w:val="none"/>
+        </w:rPr>
+        <w:t xml:space="preserve"> </w:t>
+      </w:r>
+    </w:p>
+    <w:p>
+      <w:pPr>
+        <w:rPr>
+          <w:rStyle w:val="Hipervnculo"/>
+          <w:color w:val="000000" w:themeColor="text1"/>
+          <w:u w:val="none"/>
+        </w:rPr>
+      </w:pPr>
+      <w:hyperlink r:id="rId42" w:history="1">
+        <w:r>
+          <w:rPr>
+            <w:rStyle w:val="Hipervnculo"/>
+          </w:rPr>
+          <w:t>http://srobbin.com/jquery-plugins/backstretch/</w:t>
+        </w:r>
+      </w:hyperlink>
+    </w:p>
+    <w:p>
+      <w:pPr>
+        <w:rPr>
+          <w:rStyle w:val="Hipervnculo"/>
+          <w:color w:val="000000" w:themeColor="text1"/>
+          <w:u w:val="none"/>
+        </w:rPr>
+      </w:pPr>
+    </w:p>
+    <w:p>
+      <w:pPr>
+        <w:rPr>
+          <w:rStyle w:val="Hipervnculo"/>
+          <w:color w:val="000000" w:themeColor="text1"/>
+          <w:u w:val="none"/>
+        </w:rPr>
+      </w:pPr>
+      <w:r>
+        <w:rPr>
+          <w:rStyle w:val="Hipervnculo"/>
+          <w:color w:val="000000" w:themeColor="text1"/>
+          <w:u w:val="none"/>
+        </w:rPr>
+        <w:t xml:space="preserve">Recursos para </w:t>
+      </w:r>
+      <w:proofErr w:type="spellStart"/>
+      <w:r>
+        <w:rPr>
+          <w:rStyle w:val="Hipervnculo"/>
+          <w:color w:val="000000" w:themeColor="text1"/>
+          <w:u w:val="none"/>
+        </w:rPr>
+        <w:t>desarroladores</w:t>
+      </w:r>
+      <w:proofErr w:type="spellEnd"/>
+      <w:r>
+        <w:rPr>
+          <w:rStyle w:val="Hipervnculo"/>
+          <w:color w:val="000000" w:themeColor="text1"/>
+          <w:u w:val="none"/>
+        </w:rPr>
+        <w:t>:</w:t>
+      </w:r>
+    </w:p>
+    <w:p>
+      <w:pPr>
+        <w:rPr>
+          <w:rStyle w:val="Hipervnculo"/>
+        </w:rPr>
+      </w:pPr>
+      <w:hyperlink r:id="rId43" w:history="1">
+        <w:r>
+          <w:rPr>
+            <w:rStyle w:val="Hipervnculo"/>
+          </w:rPr>
+          <w:t>http://www.wdrfree.com/webdesignresources/</w:t>
+        </w:r>
+      </w:hyperlink>
+    </w:p>
+    <w:p>
+      <w:pPr>
+        <w:rPr>
+          <w:rStyle w:val="Hipervnculo"/>
+        </w:rPr>
+      </w:pPr>
+      <w:hyperlink r:id="rId44" w:history="1">
+        <w:r>
+          <w:rPr>
+            <w:rStyle w:val="Hipervnculo"/>
+          </w:rPr>
+          <w:t>https://color.adobe.com</w:t>
+        </w:r>
+      </w:hyperlink>
+    </w:p>
+    <w:p>
+      <w:pPr>
+        <w:rPr>
+          <w:rStyle w:val="Hipervnculo"/>
+          <w:color w:val="000000" w:themeColor="text1"/>
+          <w:u w:val="none"/>
+        </w:rPr>
+      </w:pPr>
+      <w:hyperlink r:id="rId45" w:history="1">
+        <w:r>
+          <w:rPr>
+            <w:rStyle w:val="Hipervnculo"/>
+          </w:rPr>
+          <w:t>https://pixlr.com/</w:t>
+        </w:r>
+      </w:hyperlink>
+    </w:p>
+    <w:p>
+      <w:pPr>
+        <w:rPr>
+          <w:rStyle w:val="Hipervnculo"/>
+          <w:color w:val="000000" w:themeColor="text1"/>
+          <w:u w:val="none"/>
+        </w:rPr>
+      </w:pPr>
+      <w:hyperlink r:id="rId46" w:history="1">
+        <w:r>
+          <w:rPr>
+            <w:rStyle w:val="Hipervnculo"/>
+          </w:rPr>
+          <w:t>http://librosweb.es/tutorial/adapta-tu-sitio-web-a-la-nueva-normativa-sobre-cookies/</w:t>
+        </w:r>
+      </w:hyperlink>
+    </w:p>
+    <w:p>
+      <w:pPr>
+        <w:rPr>
+          <w:rStyle w:val="Hipervnculo"/>
+          <w:color w:val="000000" w:themeColor="text1"/>
+          <w:u w:val="none"/>
+        </w:rPr>
+      </w:pPr>
+      <w:hyperlink r:id="rId47" w:history="1">
+        <w:r>
+          <w:rPr>
+            <w:rStyle w:val="Hipervnculo"/>
+          </w:rPr>
+          <w:t>http://ejemplocodigo.com/jquery/ejemplo-jquery-cookiecuttr-para-tu-mensaje-de-cookies/</w:t>
+        </w:r>
+      </w:hyperlink>
+    </w:p>
+    <w:p>
+      <w:pPr>
+        <w:rPr>
+          <w:rStyle w:val="Hipervnculo"/>
+          <w:color w:val="000000" w:themeColor="text1"/>
+          <w:u w:val="none"/>
         </w:rPr>
       </w:pPr>
       <w:bookmarkStart w:id="0" w:name="_GoBack"/>
       <w:bookmarkEnd w:id="0"/>
+    </w:p>
+    <w:p>
+      <w:pPr>
+        <w:rPr>
+          <w:rStyle w:val="Hipervnculo"/>
+          <w:color w:val="000000" w:themeColor="text1"/>
+        </w:rPr>
+      </w:pPr>
+      <w:r>
+        <w:rPr>
+          <w:rStyle w:val="Hipervnculo"/>
+          <w:color w:val="000000" w:themeColor="text1"/>
+          <w:u w:val="none"/>
+        </w:rPr>
+        <w:t>Webs de inspiració</w:t>
+      </w:r>
+      <w:r>
+        <w:rPr>
+          <w:rStyle w:val="Hipervnculo"/>
+          <w:color w:val="000000" w:themeColor="text1"/>
+          <w:u w:val="none"/>
+        </w:rPr>
+        <w:t>n:</w:t>
+      </w:r>
+    </w:p>
+    <w:p>
+      <w:pPr>
+        <w:rPr>
+          <w:rStyle w:val="Hipervnculo"/>
+        </w:rPr>
+      </w:pPr>
+      <w:hyperlink r:id="rId48" w:history="1">
+        <w:r>
+          <w:rPr>
+            <w:rStyle w:val="Hipervnculo"/>
+          </w:rPr>
+          <w:t>http://blog.admerz.com/2014/diseno/tendencias-de-diseno-web-para-2015/</w:t>
+        </w:r>
+      </w:hyperlink>
+    </w:p>
+    <w:p>
+      <w:pPr>
+        <w:rPr>
+          <w:rStyle w:val="Hipervnculo"/>
+        </w:rPr>
+      </w:pPr>
+      <w:hyperlink r:id="rId49" w:history="1">
+        <w:r>
+          <w:rPr>
+            <w:rStyle w:val="Hipervnculo"/>
+          </w:rPr>
+          <w:t>http://www.webcreme.com/</w:t>
+        </w:r>
+      </w:hyperlink>
+    </w:p>
+    <w:p>
+      <w:pPr>
+        <w:rPr>
+          <w:rStyle w:val="Hipervnculo"/>
+        </w:rPr>
+      </w:pPr>
+      <w:hyperlink r:id="rId50" w:history="1">
+        <w:r>
+          <w:rPr>
+            <w:rStyle w:val="Hipervnculo"/>
+          </w:rPr>
+          <w:t>http://www.csszengarden.com/</w:t>
+        </w:r>
+      </w:hyperlink>
+    </w:p>
+    <w:p>
+      <w:pPr>
+        <w:rPr>
+          <w:rStyle w:val="Hipervnculo"/>
+        </w:rPr>
+      </w:pPr>
+      <w:hyperlink r:id="rId51" w:history="1">
+        <w:r>
+          <w:rPr>
+            <w:rStyle w:val="Hipervnculo"/>
+          </w:rPr>
+          <w:t>http://www.siteinspire.com/</w:t>
+        </w:r>
+      </w:hyperlink>
+    </w:p>
+    <w:p>
+      <w:pPr>
+        <w:rPr>
+          <w:rStyle w:val="Hipervnculo"/>
+        </w:rPr>
+      </w:pPr>
+      <w:r>
+        <w:rPr>
+          <w:rStyle w:val="Hipervnculo"/>
+        </w:rPr>
+        <w:t>http://www.webdesign-inspiration.com/</w:t>
+      </w:r>
     </w:p>
     <w:sectPr>
       <w:pgSz w:w="11906" w:h="16838"/>
@@ -472,6 +1012,18 @@
       <w:u w:val="single"/>
     </w:rPr>
   </w:style>
+  <w:style w:type="character" w:styleId="Hipervnculovisitado">
+    <w:name w:val="FollowedHyperlink"/>
+    <w:basedOn w:val="Fuentedeprrafopredeter"/>
+    <w:uiPriority w:val="99"/>
+    <w:semiHidden/>
+    <w:unhideWhenUsed/>
+    <w:rsid w:val="00724D02"/>
+    <w:rPr>
+      <w:color w:val="800080" w:themeColor="followedHyperlink"/>
+      <w:u w:val="single"/>
+    </w:rPr>
+  </w:style>
 </w:styles>
 </file>
 
@@ -670,6 +1222,18 @@
     <w:rsid w:val="007E169F"/>
     <w:rPr>
       <w:color w:val="0000FF" w:themeColor="hyperlink"/>
+      <w:u w:val="single"/>
+    </w:rPr>
+  </w:style>
+  <w:style w:type="character" w:styleId="Hipervnculovisitado">
+    <w:name w:val="FollowedHyperlink"/>
+    <w:basedOn w:val="Fuentedeprrafopredeter"/>
+    <w:uiPriority w:val="99"/>
+    <w:semiHidden/>
+    <w:unhideWhenUsed/>
+    <w:rsid w:val="00724D02"/>
+    <w:rPr>
+      <w:color w:val="800080" w:themeColor="followedHyperlink"/>
       <w:u w:val="single"/>
     </w:rPr>
   </w:style>

</xml_diff>

<commit_message>
Cambio nombre Diseño y Pub....
</commit_message>
<xml_diff>
--- a/ENLACES.docx
+++ b/ENLACES.docx
@@ -53,7 +53,10 @@
         </w:r>
       </w:hyperlink>
     </w:p>
-    <w:p/>
+    <w:p>
+      <w:bookmarkStart w:id="0" w:name="_GoBack"/>
+      <w:bookmarkEnd w:id="0"/>
+    </w:p>
     <w:p>
       <w:r>
         <w:t>Textos falsos:</w:t>
@@ -704,8 +707,6 @@
           <w:u w:val="none"/>
         </w:rPr>
       </w:pPr>
-      <w:bookmarkStart w:id="0" w:name="_GoBack"/>
-      <w:bookmarkEnd w:id="0"/>
     </w:p>
     <w:p>
       <w:pPr>
@@ -797,12 +798,68 @@
           <w:rStyle w:val="Hipervnculo"/>
         </w:rPr>
       </w:pPr>
-      <w:r>
-        <w:rPr>
-          <w:rStyle w:val="Hipervnculo"/>
-        </w:rPr>
-        <w:t>http://www.webdesign-inspiration.com/</w:t>
-      </w:r>
+      <w:hyperlink r:id="rId52" w:history="1">
+        <w:r>
+          <w:rPr>
+            <w:rStyle w:val="Hipervnculo"/>
+          </w:rPr>
+          <w:t>http://www.webdesign-inspiration.com/</w:t>
+        </w:r>
+      </w:hyperlink>
+    </w:p>
+    <w:p>
+      <w:pPr>
+        <w:rPr>
+          <w:rStyle w:val="Hipervnculo"/>
+        </w:rPr>
+      </w:pPr>
+    </w:p>
+    <w:p>
+      <w:pPr>
+        <w:pStyle w:val="Predeterminado"/>
+      </w:pPr>
+      <w:r>
+        <w:t xml:space="preserve">Generar </w:t>
+      </w:r>
+      <w:proofErr w:type="spellStart"/>
+      <w:r>
+        <w:t>favicon</w:t>
+      </w:r>
+      <w:proofErr w:type="spellEnd"/>
+      <w:r>
+        <w:t>:</w:t>
+      </w:r>
+    </w:p>
+    <w:p>
+      <w:pPr>
+        <w:pStyle w:val="Predeterminado"/>
+      </w:pPr>
+      <w:hyperlink r:id="rId53">
+        <w:r>
+          <w:rPr>
+            <w:rStyle w:val="EnlacedeInternet"/>
+          </w:rPr>
+          <w:t>http://www.genfavicon.com/es/</w:t>
+        </w:r>
+      </w:hyperlink>
+    </w:p>
+    <w:p>
+      <w:pPr>
+        <w:pStyle w:val="Predeterminado"/>
+        <w:rPr>
+          <w:rStyle w:val="Hipervnculo"/>
+          <w:color w:val="auto"/>
+          <w:u w:val="none"/>
+        </w:rPr>
+      </w:pPr>
+      <w:hyperlink r:id="rId54">
+        <w:r>
+          <w:rPr>
+            <w:rStyle w:val="EnlacedeInternet"/>
+          </w:rPr>
+          <w:t>http://www.kabytes.com/programacion/guia-para-mostrar-un-favicon-web-moviles-y-tablets/</w:t>
+        </w:r>
+      </w:hyperlink>
     </w:p>
     <w:sectPr>
       <w:pgSz w:w="11906" w:h="16838"/>
@@ -1024,6 +1081,29 @@
       <w:u w:val="single"/>
     </w:rPr>
   </w:style>
+  <w:style w:type="paragraph" w:customStyle="1" w:styleId="Predeterminado">
+    <w:name w:val="Predeterminado"/>
+    <w:rsid w:val="009A322E"/>
+    <w:pPr>
+      <w:tabs>
+        <w:tab w:val="left" w:pos="708"/>
+      </w:tabs>
+      <w:suppressAutoHyphens/>
+    </w:pPr>
+    <w:rPr>
+      <w:rFonts w:ascii="Calibri" w:eastAsia="SimSun" w:hAnsi="Calibri" w:cs="Calibri"/>
+    </w:rPr>
+  </w:style>
+  <w:style w:type="character" w:customStyle="1" w:styleId="EnlacedeInternet">
+    <w:name w:val="Enlace de Internet"/>
+    <w:basedOn w:val="Fuentedeprrafopredeter"/>
+    <w:rsid w:val="009A322E"/>
+    <w:rPr>
+      <w:color w:val="0000FF"/>
+      <w:u w:val="single"/>
+      <w:lang w:val="es-ES" w:eastAsia="es-ES" w:bidi="es-ES"/>
+    </w:rPr>
+  </w:style>
 </w:styles>
 </file>
 
@@ -1235,6 +1315,29 @@
     <w:rPr>
       <w:color w:val="800080" w:themeColor="followedHyperlink"/>
       <w:u w:val="single"/>
+    </w:rPr>
+  </w:style>
+  <w:style w:type="paragraph" w:customStyle="1" w:styleId="Predeterminado">
+    <w:name w:val="Predeterminado"/>
+    <w:rsid w:val="009A322E"/>
+    <w:pPr>
+      <w:tabs>
+        <w:tab w:val="left" w:pos="708"/>
+      </w:tabs>
+      <w:suppressAutoHyphens/>
+    </w:pPr>
+    <w:rPr>
+      <w:rFonts w:ascii="Calibri" w:eastAsia="SimSun" w:hAnsi="Calibri" w:cs="Calibri"/>
+    </w:rPr>
+  </w:style>
+  <w:style w:type="character" w:customStyle="1" w:styleId="EnlacedeInternet">
+    <w:name w:val="Enlace de Internet"/>
+    <w:basedOn w:val="Fuentedeprrafopredeter"/>
+    <w:rsid w:val="009A322E"/>
+    <w:rPr>
+      <w:color w:val="0000FF"/>
+      <w:u w:val="single"/>
+      <w:lang w:val="es-ES" w:eastAsia="es-ES" w:bidi="es-ES"/>
     </w:rPr>
   </w:style>
 </w:styles>

</xml_diff>